<commit_message>
D04 Student3 documentation updated
</commit_message>
<xml_diff>
--- a/reports/Student #3/D04/D04 - Analysis report - juajunobr.docx
+++ b/reports/Student #3/D04/D04 - Analysis report - juajunobr.docx
@@ -1,6 +1,6 @@
 
 <file path=word/document.xml><?xml version="1.0" encoding="utf-8"?>
-<w:document xmlns:mc="http://schemas.openxmlformats.org/markup-compatibility/2006" xmlns:o="urn:schemas-microsoft-com:office:office" xmlns:r="http://schemas.openxmlformats.org/officeDocument/2006/relationships" xmlns:m="http://schemas.openxmlformats.org/officeDocument/2006/math" xmlns:v="urn:schemas-microsoft-com:vml" xmlns:wp="http://schemas.openxmlformats.org/drawingml/2006/wordprocessingDrawing" xmlns:w10="urn:schemas-microsoft-com:office:word" xmlns:w="http://schemas.openxmlformats.org/wordprocessingml/2006/main" xmlns:wne="http://schemas.microsoft.com/office/word/2006/wordml" xmlns:sl="http://schemas.openxmlformats.org/schemaLibrary/2006/main" xmlns:a="http://schemas.openxmlformats.org/drawingml/2006/main" xmlns:pic="http://schemas.openxmlformats.org/drawingml/2006/picture" xmlns:c="http://schemas.openxmlformats.org/drawingml/2006/chart" xmlns:lc="http://schemas.openxmlformats.org/drawingml/2006/lockedCanvas" xmlns:dgm="http://schemas.openxmlformats.org/drawingml/2006/diagram" xmlns:wps="http://schemas.microsoft.com/office/word/2010/wordprocessingShape" xmlns:wpg="http://schemas.microsoft.com/office/word/2010/wordprocessingGroup" xmlns:w14="http://schemas.microsoft.com/office/word/2010/wordml" xmlns:w15="http://schemas.microsoft.com/office/word/2012/wordml">
+<w:document xmlns:mc="http://schemas.openxmlformats.org/markup-compatibility/2006" xmlns:o="urn:schemas-microsoft-com:office:office" xmlns:r="http://schemas.openxmlformats.org/officeDocument/2006/relationships" xmlns:m="http://schemas.openxmlformats.org/officeDocument/2006/math" xmlns:v="urn:schemas-microsoft-com:vml" xmlns:wp="http://schemas.openxmlformats.org/drawingml/2006/wordprocessingDrawing" xmlns:w10="urn:schemas-microsoft-com:office:word" xmlns:w="http://schemas.openxmlformats.org/wordprocessingml/2006/main" xmlns:wne="http://schemas.microsoft.com/office/word/2006/wordml" xmlns:sl="http://schemas.openxmlformats.org/schemaLibrary/2006/main" xmlns:a="http://schemas.openxmlformats.org/drawingml/2006/main" xmlns:pic="http://schemas.openxmlformats.org/drawingml/2006/picture" xmlns:c="http://schemas.openxmlformats.org/drawingml/2006/chart" xmlns:lc="http://schemas.openxmlformats.org/drawingml/2006/lockedCanvas" xmlns:dgm="http://schemas.openxmlformats.org/drawingml/2006/diagram" xmlns:wps="http://schemas.microsoft.com/office/word/2010/wordprocessingShape" xmlns:wpg="http://schemas.microsoft.com/office/word/2010/wordprocessingGroup" xmlns:w14="http://schemas.microsoft.com/office/word/2010/wordml" xmlns:w15="http://schemas.microsoft.com/office/word/2012/wordml" xmlns:w16="http://schemas.microsoft.com/office/word/2018/wordml" xmlns:w16cex="http://schemas.microsoft.com/office/word/2018/wordml/cex" xmlns:w16cid="http://schemas.microsoft.com/office/word/2016/wordml/cid" xmlns:cr="http://schemas.microsoft.com/office/comments/2020/reactions">
   <w:body>
     <w:p>
       <w:pPr>
@@ -2365,11 +2365,11 @@
 </file>
 
 <file path=word/numbering.xml><?xml version="1.0" encoding="utf-8"?>
-<w:numbering xmlns:mc="http://schemas.openxmlformats.org/markup-compatibility/2006" xmlns:o="urn:schemas-microsoft-com:office:office" xmlns:r="http://schemas.openxmlformats.org/officeDocument/2006/relationships" xmlns:m="http://schemas.openxmlformats.org/officeDocument/2006/math" xmlns:v="urn:schemas-microsoft-com:vml" xmlns:wp="http://schemas.openxmlformats.org/drawingml/2006/wordprocessingDrawing" xmlns:w10="urn:schemas-microsoft-com:office:word" xmlns:w="http://schemas.openxmlformats.org/wordprocessingml/2006/main" xmlns:wne="http://schemas.microsoft.com/office/word/2006/wordml" xmlns:sl="http://schemas.openxmlformats.org/schemaLibrary/2006/main" xmlns:a="http://schemas.openxmlformats.org/drawingml/2006/main" xmlns:pic="http://schemas.openxmlformats.org/drawingml/2006/picture" xmlns:c="http://schemas.openxmlformats.org/drawingml/2006/chart" xmlns:lc="http://schemas.openxmlformats.org/drawingml/2006/lockedCanvas" xmlns:dgm="http://schemas.openxmlformats.org/drawingml/2006/diagram" xmlns:wps="http://schemas.microsoft.com/office/word/2010/wordprocessingShape" xmlns:wpg="http://schemas.microsoft.com/office/word/2010/wordprocessingGroup" xmlns:w14="http://schemas.microsoft.com/office/word/2010/wordml" xmlns:w15="http://schemas.microsoft.com/office/word/2012/wordml"/>
+<w:numbering xmlns:mc="http://schemas.openxmlformats.org/markup-compatibility/2006" xmlns:o="urn:schemas-microsoft-com:office:office" xmlns:r="http://schemas.openxmlformats.org/officeDocument/2006/relationships" xmlns:m="http://schemas.openxmlformats.org/officeDocument/2006/math" xmlns:v="urn:schemas-microsoft-com:vml" xmlns:wp="http://schemas.openxmlformats.org/drawingml/2006/wordprocessingDrawing" xmlns:w10="urn:schemas-microsoft-com:office:word" xmlns:w="http://schemas.openxmlformats.org/wordprocessingml/2006/main" xmlns:wne="http://schemas.microsoft.com/office/word/2006/wordml" xmlns:sl="http://schemas.openxmlformats.org/schemaLibrary/2006/main" xmlns:a="http://schemas.openxmlformats.org/drawingml/2006/main" xmlns:pic="http://schemas.openxmlformats.org/drawingml/2006/picture" xmlns:c="http://schemas.openxmlformats.org/drawingml/2006/chart" xmlns:lc="http://schemas.openxmlformats.org/drawingml/2006/lockedCanvas" xmlns:dgm="http://schemas.openxmlformats.org/drawingml/2006/diagram" xmlns:wps="http://schemas.microsoft.com/office/word/2010/wordprocessingShape" xmlns:wpg="http://schemas.microsoft.com/office/word/2010/wordprocessingGroup" xmlns:w14="http://schemas.microsoft.com/office/word/2010/wordml" xmlns:w15="http://schemas.microsoft.com/office/word/2012/wordml" xmlns:w16="http://schemas.microsoft.com/office/word/2018/wordml" xmlns:w16cex="http://schemas.microsoft.com/office/word/2018/wordml/cex" xmlns:w16cid="http://schemas.microsoft.com/office/word/2016/wordml/cid" xmlns:cr="http://schemas.microsoft.com/office/comments/2020/reactions"/>
 </file>
 
 <file path=word/styles.xml><?xml version="1.0" encoding="utf-8"?>
-<w:styles xmlns:mc="http://schemas.openxmlformats.org/markup-compatibility/2006" xmlns:o="urn:schemas-microsoft-com:office:office" xmlns:r="http://schemas.openxmlformats.org/officeDocument/2006/relationships" xmlns:m="http://schemas.openxmlformats.org/officeDocument/2006/math" xmlns:v="urn:schemas-microsoft-com:vml" xmlns:wp="http://schemas.openxmlformats.org/drawingml/2006/wordprocessingDrawing" xmlns:w10="urn:schemas-microsoft-com:office:word" xmlns:w="http://schemas.openxmlformats.org/wordprocessingml/2006/main" xmlns:wne="http://schemas.microsoft.com/office/word/2006/wordml" xmlns:sl="http://schemas.openxmlformats.org/schemaLibrary/2006/main" xmlns:a="http://schemas.openxmlformats.org/drawingml/2006/main" xmlns:pic="http://schemas.openxmlformats.org/drawingml/2006/picture" xmlns:c="http://schemas.openxmlformats.org/drawingml/2006/chart" xmlns:lc="http://schemas.openxmlformats.org/drawingml/2006/lockedCanvas" xmlns:dgm="http://schemas.openxmlformats.org/drawingml/2006/diagram" xmlns:wps="http://schemas.microsoft.com/office/word/2010/wordprocessingShape" xmlns:wpg="http://schemas.microsoft.com/office/word/2010/wordprocessingGroup" xmlns:w14="http://schemas.microsoft.com/office/word/2010/wordml" xmlns:w15="http://schemas.microsoft.com/office/word/2012/wordml">
+<w:styles xmlns:mc="http://schemas.openxmlformats.org/markup-compatibility/2006" xmlns:o="urn:schemas-microsoft-com:office:office" xmlns:r="http://schemas.openxmlformats.org/officeDocument/2006/relationships" xmlns:m="http://schemas.openxmlformats.org/officeDocument/2006/math" xmlns:v="urn:schemas-microsoft-com:vml" xmlns:wp="http://schemas.openxmlformats.org/drawingml/2006/wordprocessingDrawing" xmlns:w10="urn:schemas-microsoft-com:office:word" xmlns:w="http://schemas.openxmlformats.org/wordprocessingml/2006/main" xmlns:wne="http://schemas.microsoft.com/office/word/2006/wordml" xmlns:sl="http://schemas.openxmlformats.org/schemaLibrary/2006/main" xmlns:a="http://schemas.openxmlformats.org/drawingml/2006/main" xmlns:pic="http://schemas.openxmlformats.org/drawingml/2006/picture" xmlns:c="http://schemas.openxmlformats.org/drawingml/2006/chart" xmlns:lc="http://schemas.openxmlformats.org/drawingml/2006/lockedCanvas" xmlns:dgm="http://schemas.openxmlformats.org/drawingml/2006/diagram" xmlns:wps="http://schemas.microsoft.com/office/word/2010/wordprocessingShape" xmlns:wpg="http://schemas.microsoft.com/office/word/2010/wordprocessingGroup" xmlns:w14="http://schemas.microsoft.com/office/word/2010/wordml" xmlns:w15="http://schemas.microsoft.com/office/word/2012/wordml" xmlns:w16="http://schemas.microsoft.com/office/word/2018/wordml" xmlns:w16cex="http://schemas.microsoft.com/office/word/2018/wordml/cex" xmlns:w16cid="http://schemas.microsoft.com/office/word/2016/wordml/cid" xmlns:cr="http://schemas.microsoft.com/office/comments/2020/reactions">
   <w:docDefaults>
     <w:rPrDefault>
       <w:rPr>

</xml_diff>